<commit_message>
Canvi al text de l'exercici 07
</commit_message>
<xml_diff>
--- a/07.llistes/exercicis/ex_07_SOLUCIO.docx
+++ b/07.llistes/exercicis/ex_07_SOLUCIO.docx
@@ -194,50 +194,29 @@
             <w:pPr>
               <w:cnfStyle w:val="000000100000" w:firstRow="0" w:lastRow="0" w:firstColumn="0" w:lastColumn="0" w:oddVBand="0" w:evenVBand="0" w:oddHBand="1" w:evenHBand="0" w:firstRowFirstColumn="0" w:firstRowLastColumn="0" w:lastRowFirstColumn="0" w:lastRowLastColumn="0"/>
               <w:rPr>
-                <w:color w:val="323E4F" w:themeColor="text2" w:themeShade="BF"/>
-                <w:lang w:val="ca-ES"/>
-              </w:rPr>
-            </w:pPr>
-            <w:r>
-              <w:rPr>
-                <w:color w:val="323E4F" w:themeColor="text2" w:themeShade="BF"/>
-                <w:lang w:val="ca-ES"/>
-              </w:rPr>
-              <w:t xml:space="preserve">“talla” la </w:t>
-            </w:r>
-            <w:r>
-              <w:rPr>
-                <w:color w:val="323E4F" w:themeColor="text2" w:themeShade="BF"/>
-                <w:lang w:val="ca-ES"/>
-              </w:rPr>
-              <w:t>llista</w:t>
-            </w:r>
-            <w:r>
-              <w:rPr>
-                <w:color w:val="323E4F" w:themeColor="text2" w:themeShade="BF"/>
-                <w:lang w:val="ca-ES"/>
-              </w:rPr>
-              <w:t xml:space="preserve"> des de la posició inicial fins la final.</w:t>
-            </w:r>
-            <w:r>
-              <w:rPr>
-                <w:color w:val="323E4F" w:themeColor="text2" w:themeShade="BF"/>
-                <w:lang w:val="ca-ES"/>
-              </w:rPr>
-              <w:t xml:space="preserve"> No inclou l’element 3.</w:t>
+                <w:color w:val="00B0F0"/>
+                <w:lang w:val="ca-ES"/>
+              </w:rPr>
+            </w:pPr>
+            <w:r>
+              <w:rPr>
+                <w:color w:val="00B0F0"/>
+                <w:lang w:val="ca-ES"/>
+              </w:rPr>
+              <w:t>“talla” la llista des de la posició inicial fins la final. No inclou l’element 3.</w:t>
             </w:r>
           </w:p>
           <w:p>
             <w:pPr>
               <w:cnfStyle w:val="000000100000" w:firstRow="0" w:lastRow="0" w:firstColumn="0" w:lastColumn="0" w:oddVBand="0" w:evenVBand="0" w:oddHBand="1" w:evenHBand="0" w:firstRowFirstColumn="0" w:firstRowLastColumn="0" w:lastRowFirstColumn="0" w:lastRowLastColumn="0"/>
               <w:rPr>
+                <w:color w:val="00B0F0"/>
                 <w:lang w:val="ca-ES"/>
               </w:rPr>
             </w:pPr>
           </w:p>
         </w:tc>
       </w:tr>
-      <w:bookmarkEnd w:id="0"/>
       <w:tr>
         <w:tc>
           <w:tcPr>
@@ -280,13 +259,13 @@
             <w:pPr>
               <w:cnfStyle w:val="000000000000" w:firstRow="0" w:lastRow="0" w:firstColumn="0" w:lastColumn="0" w:oddVBand="0" w:evenVBand="0" w:oddHBand="0" w:evenHBand="0" w:firstRowFirstColumn="0" w:firstRowLastColumn="0" w:lastRowFirstColumn="0" w:lastRowLastColumn="0"/>
               <w:rPr>
-                <w:color w:val="323E4F" w:themeColor="text2" w:themeShade="BF"/>
-                <w:lang w:val="ca-ES"/>
-              </w:rPr>
-            </w:pPr>
-            <w:r>
-              <w:rPr>
-                <w:color w:val="323E4F" w:themeColor="text2" w:themeShade="BF"/>
+                <w:color w:val="00B0F0"/>
+                <w:lang w:val="ca-ES"/>
+              </w:rPr>
+            </w:pPr>
+            <w:r>
+              <w:rPr>
+                <w:color w:val="00B0F0"/>
                 <w:lang w:val="ca-ES"/>
               </w:rPr>
               <w:t>Inserta en la posició 3 l’element Hola!</w:t>
@@ -296,7 +275,7 @@
             <w:pPr>
               <w:cnfStyle w:val="000000000000" w:firstRow="0" w:lastRow="0" w:firstColumn="0" w:lastColumn="0" w:oddVBand="0" w:evenVBand="0" w:oddHBand="0" w:evenHBand="0" w:firstRowFirstColumn="0" w:firstRowLastColumn="0" w:lastRowFirstColumn="0" w:lastRowLastColumn="0"/>
               <w:rPr>
-                <w:color w:val="323E4F" w:themeColor="text2" w:themeShade="BF"/>
+                <w:color w:val="00B0F0"/>
                 <w:lang w:val="ca-ES"/>
               </w:rPr>
             </w:pPr>
@@ -366,13 +345,13 @@
             <w:pPr>
               <w:cnfStyle w:val="000000100000" w:firstRow="0" w:lastRow="0" w:firstColumn="0" w:lastColumn="0" w:oddVBand="0" w:evenVBand="0" w:oddHBand="1" w:evenHBand="0" w:firstRowFirstColumn="0" w:firstRowLastColumn="0" w:lastRowFirstColumn="0" w:lastRowLastColumn="0"/>
               <w:rPr>
-                <w:color w:val="323E4F" w:themeColor="text2" w:themeShade="BF"/>
-                <w:lang w:val="ca-ES"/>
-              </w:rPr>
-            </w:pPr>
-            <w:r>
-              <w:rPr>
-                <w:color w:val="323E4F" w:themeColor="text2" w:themeShade="BF"/>
+                <w:color w:val="00B0F0"/>
+                <w:lang w:val="ca-ES"/>
+              </w:rPr>
+            </w:pPr>
+            <w:r>
+              <w:rPr>
+                <w:color w:val="00B0F0"/>
                 <w:lang w:val="ca-ES"/>
               </w:rPr>
               <w:t xml:space="preserve">Afegeix al final de la llista l’element </w:t>
@@ -380,7 +359,7 @@
             <w:proofErr w:type="spellStart"/>
             <w:r>
               <w:rPr>
-                <w:color w:val="323E4F" w:themeColor="text2" w:themeShade="BF"/>
+                <w:color w:val="00B0F0"/>
                 <w:lang w:val="ca-ES"/>
               </w:rPr>
               <w:t>Hey</w:t>
@@ -388,7 +367,7 @@
             <w:proofErr w:type="spellEnd"/>
             <w:r>
               <w:rPr>
-                <w:color w:val="323E4F" w:themeColor="text2" w:themeShade="BF"/>
+                <w:color w:val="00B0F0"/>
                 <w:lang w:val="ca-ES"/>
               </w:rPr>
               <w:t>!</w:t>
@@ -398,7 +377,7 @@
             <w:pPr>
               <w:cnfStyle w:val="000000100000" w:firstRow="0" w:lastRow="0" w:firstColumn="0" w:lastColumn="0" w:oddVBand="0" w:evenVBand="0" w:oddHBand="1" w:evenHBand="0" w:firstRowFirstColumn="0" w:firstRowLastColumn="0" w:lastRowFirstColumn="0" w:lastRowLastColumn="0"/>
               <w:rPr>
-                <w:color w:val="323E4F" w:themeColor="text2" w:themeShade="BF"/>
+                <w:color w:val="00B0F0"/>
                 <w:lang w:val="ca-ES"/>
               </w:rPr>
             </w:pPr>
@@ -447,13 +426,13 @@
             <w:pPr>
               <w:cnfStyle w:val="000000000000" w:firstRow="0" w:lastRow="0" w:firstColumn="0" w:lastColumn="0" w:oddVBand="0" w:evenVBand="0" w:oddHBand="0" w:evenHBand="0" w:firstRowFirstColumn="0" w:firstRowLastColumn="0" w:lastRowFirstColumn="0" w:lastRowLastColumn="0"/>
               <w:rPr>
-                <w:color w:val="323E4F" w:themeColor="text2" w:themeShade="BF"/>
-                <w:lang w:val="ca-ES"/>
-              </w:rPr>
-            </w:pPr>
-            <w:r>
-              <w:rPr>
-                <w:color w:val="323E4F" w:themeColor="text2" w:themeShade="BF"/>
+                <w:color w:val="00B0F0"/>
+                <w:lang w:val="ca-ES"/>
+              </w:rPr>
+            </w:pPr>
+            <w:r>
+              <w:rPr>
+                <w:color w:val="00B0F0"/>
                 <w:lang w:val="ca-ES"/>
               </w:rPr>
               <w:t>Ordena alfabèticament.</w:t>
@@ -463,7 +442,7 @@
             <w:pPr>
               <w:cnfStyle w:val="000000000000" w:firstRow="0" w:lastRow="0" w:firstColumn="0" w:lastColumn="0" w:oddVBand="0" w:evenVBand="0" w:oddHBand="0" w:evenHBand="0" w:firstRowFirstColumn="0" w:firstRowLastColumn="0" w:lastRowFirstColumn="0" w:lastRowLastColumn="0"/>
               <w:rPr>
-                <w:color w:val="323E4F" w:themeColor="text2" w:themeShade="BF"/>
+                <w:color w:val="00B0F0"/>
                 <w:lang w:val="ca-ES"/>
               </w:rPr>
             </w:pPr>
@@ -515,13 +494,13 @@
             <w:pPr>
               <w:cnfStyle w:val="000000100000" w:firstRow="0" w:lastRow="0" w:firstColumn="0" w:lastColumn="0" w:oddVBand="0" w:evenVBand="0" w:oddHBand="1" w:evenHBand="0" w:firstRowFirstColumn="0" w:firstRowLastColumn="0" w:lastRowFirstColumn="0" w:lastRowLastColumn="0"/>
               <w:rPr>
-                <w:color w:val="323E4F" w:themeColor="text2" w:themeShade="BF"/>
-                <w:lang w:val="ca-ES"/>
-              </w:rPr>
-            </w:pPr>
-            <w:r>
-              <w:rPr>
-                <w:color w:val="323E4F" w:themeColor="text2" w:themeShade="BF"/>
+                <w:color w:val="00B0F0"/>
+                <w:lang w:val="ca-ES"/>
+              </w:rPr>
+            </w:pPr>
+            <w:r>
+              <w:rPr>
+                <w:color w:val="00B0F0"/>
                 <w:lang w:val="ca-ES"/>
               </w:rPr>
               <w:t>Inverteix l’ordre de la llista.</w:t>
@@ -531,7 +510,7 @@
             <w:pPr>
               <w:cnfStyle w:val="000000100000" w:firstRow="0" w:lastRow="0" w:firstColumn="0" w:lastColumn="0" w:oddVBand="0" w:evenVBand="0" w:oddHBand="1" w:evenHBand="0" w:firstRowFirstColumn="0" w:firstRowLastColumn="0" w:lastRowFirstColumn="0" w:lastRowLastColumn="0"/>
               <w:rPr>
-                <w:color w:val="323E4F" w:themeColor="text2" w:themeShade="BF"/>
+                <w:color w:val="00B0F0"/>
                 <w:lang w:val="ca-ES"/>
               </w:rPr>
             </w:pPr>
@@ -606,35 +585,21 @@
             <w:pPr>
               <w:cnfStyle w:val="000000000000" w:firstRow="0" w:lastRow="0" w:firstColumn="0" w:lastColumn="0" w:oddVBand="0" w:evenVBand="0" w:oddHBand="0" w:evenHBand="0" w:firstRowFirstColumn="0" w:firstRowLastColumn="0" w:lastRowFirstColumn="0" w:lastRowLastColumn="0"/>
               <w:rPr>
-                <w:color w:val="323E4F" w:themeColor="text2" w:themeShade="BF"/>
-                <w:lang w:val="ca-ES"/>
-              </w:rPr>
-            </w:pPr>
-            <w:r>
-              <w:rPr>
-                <w:color w:val="323E4F" w:themeColor="text2" w:themeShade="BF"/>
-                <w:lang w:val="ca-ES"/>
-              </w:rPr>
-              <w:t>Mostra l’</w:t>
-            </w:r>
-            <w:r>
-              <w:rPr>
-                <w:color w:val="323E4F" w:themeColor="text2" w:themeShade="BF"/>
-                <w:lang w:val="ca-ES"/>
-              </w:rPr>
-              <w:t>í</w:t>
-            </w:r>
-            <w:r>
-              <w:rPr>
-                <w:color w:val="323E4F" w:themeColor="text2" w:themeShade="BF"/>
-                <w:lang w:val="ca-ES"/>
-              </w:rPr>
-              <w:t xml:space="preserve">ndex dins de la llista de l’element </w:t>
+                <w:color w:val="00B0F0"/>
+                <w:lang w:val="ca-ES"/>
+              </w:rPr>
+            </w:pPr>
+            <w:r>
+              <w:rPr>
+                <w:color w:val="00B0F0"/>
+                <w:lang w:val="ca-ES"/>
+              </w:rPr>
+              <w:t xml:space="preserve">Mostra l’índex dins de la llista de l’element </w:t>
             </w:r>
             <w:proofErr w:type="spellStart"/>
             <w:r>
               <w:rPr>
-                <w:color w:val="323E4F" w:themeColor="text2" w:themeShade="BF"/>
+                <w:color w:val="00B0F0"/>
                 <w:lang w:val="ca-ES"/>
               </w:rPr>
               <w:t>Ipsum</w:t>
@@ -645,7 +610,7 @@
             <w:pPr>
               <w:cnfStyle w:val="000000000000" w:firstRow="0" w:lastRow="0" w:firstColumn="0" w:lastColumn="0" w:oddVBand="0" w:evenVBand="0" w:oddHBand="0" w:evenHBand="0" w:firstRowFirstColumn="0" w:firstRowLastColumn="0" w:lastRowFirstColumn="0" w:lastRowLastColumn="0"/>
               <w:rPr>
-                <w:color w:val="323E4F" w:themeColor="text2" w:themeShade="BF"/>
+                <w:color w:val="00B0F0"/>
                 <w:lang w:val="ca-ES"/>
               </w:rPr>
             </w:pPr>
@@ -707,13 +672,13 @@
             <w:pPr>
               <w:cnfStyle w:val="000000100000" w:firstRow="0" w:lastRow="0" w:firstColumn="0" w:lastColumn="0" w:oddVBand="0" w:evenVBand="0" w:oddHBand="1" w:evenHBand="0" w:firstRowFirstColumn="0" w:firstRowLastColumn="0" w:lastRowFirstColumn="0" w:lastRowLastColumn="0"/>
               <w:rPr>
-                <w:color w:val="323E4F" w:themeColor="text2" w:themeShade="BF"/>
-                <w:lang w:val="ca-ES"/>
-              </w:rPr>
-            </w:pPr>
-            <w:r>
-              <w:rPr>
-                <w:color w:val="323E4F" w:themeColor="text2" w:themeShade="BF"/>
+                <w:color w:val="00B0F0"/>
+                <w:lang w:val="ca-ES"/>
+              </w:rPr>
+            </w:pPr>
+            <w:r>
+              <w:rPr>
+                <w:color w:val="00B0F0"/>
                 <w:lang w:val="ca-ES"/>
               </w:rPr>
               <w:t>Elimina l’últim element.</w:t>
@@ -781,13 +746,13 @@
             <w:pPr>
               <w:cnfStyle w:val="000000000000" w:firstRow="0" w:lastRow="0" w:firstColumn="0" w:lastColumn="0" w:oddVBand="0" w:evenVBand="0" w:oddHBand="0" w:evenHBand="0" w:firstRowFirstColumn="0" w:firstRowLastColumn="0" w:lastRowFirstColumn="0" w:lastRowLastColumn="0"/>
               <w:rPr>
-                <w:color w:val="323E4F" w:themeColor="text2" w:themeShade="BF"/>
-                <w:lang w:val="ca-ES"/>
-              </w:rPr>
-            </w:pPr>
-            <w:r>
-              <w:rPr>
-                <w:color w:val="323E4F" w:themeColor="text2" w:themeShade="BF"/>
+                <w:color w:val="00B0F0"/>
+                <w:lang w:val="ca-ES"/>
+              </w:rPr>
+            </w:pPr>
+            <w:r>
+              <w:rPr>
+                <w:color w:val="00B0F0"/>
                 <w:lang w:val="ca-ES"/>
               </w:rPr>
               <w:t xml:space="preserve">Elimina l’element </w:t>
@@ -795,7 +760,7 @@
             <w:proofErr w:type="spellStart"/>
             <w:r>
               <w:rPr>
-                <w:color w:val="323E4F" w:themeColor="text2" w:themeShade="BF"/>
+                <w:color w:val="00B0F0"/>
                 <w:lang w:val="ca-ES"/>
               </w:rPr>
               <w:t>Ipsum</w:t>
@@ -803,7 +768,7 @@
             <w:proofErr w:type="spellEnd"/>
             <w:r>
               <w:rPr>
-                <w:color w:val="323E4F" w:themeColor="text2" w:themeShade="BF"/>
+                <w:color w:val="00B0F0"/>
                 <w:lang w:val="ca-ES"/>
               </w:rPr>
               <w:t xml:space="preserve"> de la llista.</w:t>
@@ -811,6 +776,7 @@
           </w:p>
         </w:tc>
       </w:tr>
+      <w:bookmarkEnd w:id="0"/>
     </w:tbl>
     <w:p/>
     <w:sectPr>

</xml_diff>